<commit_message>
update way to config database and manual for build database
</commit_message>
<xml_diff>
--- a/Source code/finalProject/database/Cach thu import bang va du lieu vao DBLP.docx
+++ b/Source code/finalProject/database/Cach thu import bang va du lieu vao DBLP.docx
@@ -4,22 +4,138 @@
   <w:body>
     <w:p>
       <w:pPr>
-        <w:rPr>
-          <w:b/>
-        </w:rPr>
-      </w:pPr>
-      <w:r>
-        <w:t xml:space="preserve">Tên database: </w:t>
-      </w:r>
-      <w:r>
-        <w:t xml:space="preserve"> </w:t>
-      </w:r>
-      <w:r>
-        <w:rPr>
-          <w:b/>
-        </w:rPr>
-        <w:t xml:space="preserve">DBSA </w:t>
-      </w:r>
+        <w:jc w:val="center"/>
+        <w:rPr>
+          <w:b/>
+          <w:sz w:val="36"/>
+        </w:rPr>
+      </w:pPr>
+      <w:r>
+        <w:rPr>
+          <w:b/>
+          <w:sz w:val="36"/>
+        </w:rPr>
+        <w:t>DBSA DATABASA</w:t>
+      </w:r>
+    </w:p>
+    <w:p>
+      <w:pPr>
+        <w:jc w:val="center"/>
+        <w:rPr>
+          <w:b/>
+          <w:sz w:val="36"/>
+        </w:rPr>
+      </w:pPr>
+    </w:p>
+    <w:p>
+      <w:pPr>
+        <w:pStyle w:val="ListParagraph"/>
+        <w:numPr>
+          <w:ilvl w:val="0"/>
+          <w:numId w:val="4"/>
+        </w:numPr>
+        <w:rPr>
+          <w:b/>
+        </w:rPr>
+      </w:pPr>
+      <w:r>
+        <w:rPr>
+          <w:b/>
+        </w:rPr>
+        <w:t>Các Bước tạo database cho chương trình:</w:t>
+      </w:r>
+    </w:p>
+    <w:p>
+      <w:pPr>
+        <w:rPr>
+          <w:b/>
+        </w:rPr>
+      </w:pPr>
+      <w:r>
+        <w:rPr>
+          <w:b/>
+        </w:rPr>
+        <w:t xml:space="preserve">Các thông số: </w:t>
+      </w:r>
+    </w:p>
+    <w:p>
+      <w:pPr>
+        <w:pStyle w:val="ListParagraph"/>
+        <w:numPr>
+          <w:ilvl w:val="0"/>
+          <w:numId w:val="3"/>
+        </w:numPr>
+        <w:rPr>
+          <w:b/>
+        </w:rPr>
+      </w:pPr>
+      <w:r>
+        <w:rPr>
+          <w:b/>
+        </w:rPr>
+        <w:t>Tên database : dbsa</w:t>
+      </w:r>
+    </w:p>
+    <w:p>
+      <w:pPr>
+        <w:pStyle w:val="ListParagraph"/>
+        <w:numPr>
+          <w:ilvl w:val="0"/>
+          <w:numId w:val="3"/>
+        </w:numPr>
+        <w:rPr>
+          <w:b/>
+        </w:rPr>
+      </w:pPr>
+      <w:r>
+        <w:rPr>
+          <w:b/>
+        </w:rPr>
+        <w:t>Hệ quản trị cơ sở dữ liệu: Mysql</w:t>
+      </w:r>
+    </w:p>
+    <w:p>
+      <w:pPr>
+        <w:pStyle w:val="ListParagraph"/>
+        <w:numPr>
+          <w:ilvl w:val="0"/>
+          <w:numId w:val="3"/>
+        </w:numPr>
+        <w:rPr>
+          <w:b/>
+        </w:rPr>
+      </w:pPr>
+      <w:r>
+        <w:rPr>
+          <w:b/>
+        </w:rPr>
+        <w:t>Tên truy cập : root</w:t>
+      </w:r>
+    </w:p>
+    <w:p>
+      <w:pPr>
+        <w:pStyle w:val="ListParagraph"/>
+        <w:numPr>
+          <w:ilvl w:val="0"/>
+          <w:numId w:val="3"/>
+        </w:numPr>
+        <w:rPr>
+          <w:b/>
+        </w:rPr>
+      </w:pPr>
+      <w:r>
+        <w:rPr>
+          <w:b/>
+        </w:rPr>
+        <w:t>Mật khẩu : root</w:t>
+      </w:r>
+    </w:p>
+    <w:p>
+      <w:pPr>
+        <w:rPr>
+          <w:b/>
+        </w:rPr>
+      </w:pPr>
     </w:p>
     <w:p>
       <w:pPr>
@@ -103,27 +219,13 @@
         <w:rPr>
           <w:rFonts w:ascii="Arial" w:hAnsi="Arial" w:cs="Arial"/>
         </w:rPr>
-        <w:t xml:space="preserve">  Tạo </w:t>
-      </w:r>
-      <w:proofErr w:type="gramStart"/>
-      <w:r>
-        <w:rPr>
-          <w:rFonts w:ascii="Arial" w:hAnsi="Arial" w:cs="Arial"/>
-        </w:rPr>
-        <w:t xml:space="preserve">database </w:t>
-      </w:r>
-      <w:r>
-        <w:rPr>
-          <w:rFonts w:ascii="Arial" w:hAnsi="Arial" w:cs="Arial"/>
-        </w:rPr>
-        <w:t xml:space="preserve"> tên</w:t>
-      </w:r>
-      <w:proofErr w:type="gramEnd"/>
-      <w:r>
-        <w:rPr>
-          <w:rFonts w:ascii="Arial" w:hAnsi="Arial" w:cs="Arial"/>
-        </w:rPr>
-        <w:t xml:space="preserve"> là </w:t>
+        <w:t xml:space="preserve">  Tạo database </w:t>
+      </w:r>
+      <w:r>
+        <w:rPr>
+          <w:rFonts w:ascii="Arial" w:hAnsi="Arial" w:cs="Arial"/>
+        </w:rPr>
+        <w:t xml:space="preserve">tên là </w:t>
       </w:r>
       <w:r>
         <w:rPr>
@@ -203,373 +305,34 @@
       <w:pPr>
         <w:rPr>
           <w:rFonts w:ascii="Arial" w:hAnsi="Arial" w:cs="Arial"/>
-        </w:rPr>
-      </w:pPr>
-      <w:r>
-        <w:rPr>
-          <w:rFonts w:ascii="Arial" w:hAnsi="Arial" w:cs="Arial"/>
-          <w:b/>
-        </w:rPr>
-        <w:t xml:space="preserve">Bước </w:t>
-      </w:r>
-      <w:r>
-        <w:rPr>
-          <w:rFonts w:ascii="Arial" w:hAnsi="Arial" w:cs="Arial"/>
-          <w:b/>
-        </w:rPr>
-        <w:t>3:</w:t>
-      </w:r>
-      <w:r>
-        <w:rPr>
-          <w:rFonts w:ascii="Arial" w:hAnsi="Arial" w:cs="Arial"/>
-        </w:rPr>
-        <w:t xml:space="preserve"> Thêm các bảng mới của dbsa vào file </w:t>
-      </w:r>
-      <w:proofErr w:type="gramStart"/>
-      <w:r>
-        <w:rPr>
-          <w:rFonts w:ascii="Arial" w:hAnsi="Arial" w:cs="Arial"/>
-        </w:rPr>
-        <w:t>Script :</w:t>
-      </w:r>
-      <w:proofErr w:type="gramEnd"/>
+          <w:b/>
+        </w:rPr>
+      </w:pPr>
+      <w:r>
+        <w:rPr>
+          <w:rFonts w:ascii="Arial" w:hAnsi="Arial" w:cs="Arial"/>
+          <w:b/>
+        </w:rPr>
+        <w:t>Bước 3</w:t>
+      </w:r>
+      <w:r>
+        <w:rPr>
+          <w:rFonts w:ascii="Arial" w:hAnsi="Arial" w:cs="Arial"/>
+        </w:rPr>
+        <w:t>:</w:t>
+      </w:r>
       <w:r>
         <w:rPr>
           <w:rFonts w:ascii="Arial" w:hAnsi="Arial" w:cs="Arial"/>
         </w:rPr>
         <w:t xml:space="preserve"> </w:t>
       </w:r>
-    </w:p>
-    <w:p>
-      <w:pPr>
-        <w:rPr>
-          <w:rFonts w:ascii="Arial" w:hAnsi="Arial" w:cs="Arial"/>
-        </w:rPr>
-      </w:pPr>
-      <w:r>
-        <w:rPr>
-          <w:rFonts w:ascii="Arial" w:hAnsi="Arial" w:cs="Arial"/>
-        </w:rPr>
-        <w:t xml:space="preserve">Mở file script database của database dblp </w:t>
-      </w:r>
-      <w:r>
-        <w:rPr>
-          <w:rFonts w:ascii="Arial" w:hAnsi="Arial" w:cs="Arial"/>
-        </w:rPr>
-        <w:t xml:space="preserve">bằng notepad++ </w:t>
-      </w:r>
-      <w:proofErr w:type="gramStart"/>
-      <w:r>
-        <w:rPr>
-          <w:rFonts w:ascii="Arial" w:hAnsi="Arial" w:cs="Arial"/>
-        </w:rPr>
-        <w:t>( Mức</w:t>
-      </w:r>
-      <w:proofErr w:type="gramEnd"/>
-      <w:r>
-        <w:rPr>
-          <w:rFonts w:ascii="Arial" w:hAnsi="Arial" w:cs="Arial"/>
-        </w:rPr>
-        <w:t xml:space="preserve"> ram tối thiểu 4g để mở file),  </w:t>
-      </w:r>
-      <w:r>
-        <w:rPr>
-          <w:rFonts w:ascii="Arial" w:hAnsi="Arial" w:cs="Arial"/>
-        </w:rPr>
-        <w:t>thêm các lệnh tạo bảng</w:t>
-      </w:r>
-      <w:r>
-        <w:rPr>
-          <w:rFonts w:ascii="Arial" w:hAnsi="Arial" w:cs="Arial"/>
-        </w:rPr>
-        <w:t xml:space="preserve"> </w:t>
-      </w:r>
-      <w:r>
-        <w:rPr>
-          <w:rFonts w:ascii="Arial" w:hAnsi="Arial" w:cs="Arial"/>
-        </w:rPr>
-        <w:t>(</w:t>
-      </w:r>
-      <w:r>
-        <w:rPr>
-          <w:rFonts w:ascii="Arial" w:hAnsi="Arial" w:cs="Arial"/>
-        </w:rPr>
-        <w:t>và</w:t>
-      </w:r>
-      <w:r>
-        <w:rPr>
-          <w:rFonts w:ascii="Arial" w:hAnsi="Arial" w:cs="Arial"/>
-        </w:rPr>
-        <w:t xml:space="preserve"> dữ liệu)</w:t>
-      </w:r>
-      <w:r>
-        <w:rPr>
-          <w:rFonts w:ascii="Arial" w:hAnsi="Arial" w:cs="Arial"/>
-        </w:rPr>
-        <w:t xml:space="preserve"> để thêm vào </w:t>
-      </w:r>
-      <w:r>
-        <w:rPr>
-          <w:rFonts w:ascii="Arial" w:hAnsi="Arial" w:cs="Arial"/>
-        </w:rPr>
-        <w:t>các bả</w:t>
-      </w:r>
-      <w:r>
-        <w:rPr>
-          <w:rFonts w:ascii="Arial" w:hAnsi="Arial" w:cs="Arial"/>
-        </w:rPr>
-        <w:t>ng sau:</w:t>
-      </w:r>
-    </w:p>
-    <w:p>
-      <w:pPr>
-        <w:pStyle w:val="ListParagraph"/>
-        <w:numPr>
-          <w:ilvl w:val="0"/>
-          <w:numId w:val="2"/>
-        </w:numPr>
-        <w:rPr>
-          <w:rFonts w:ascii="Arial" w:hAnsi="Arial" w:cs="Arial"/>
-          <w:b/>
-        </w:rPr>
-      </w:pPr>
-      <w:r>
-        <w:rPr>
-          <w:rFonts w:ascii="Arial" w:hAnsi="Arial" w:cs="Arial"/>
-          <w:b/>
-        </w:rPr>
-        <w:t>dbsa_pub</w:t>
-      </w:r>
-    </w:p>
-    <w:p>
-      <w:pPr>
-        <w:pStyle w:val="ListParagraph"/>
-        <w:rPr>
-          <w:rFonts w:ascii="Arial" w:hAnsi="Arial" w:cs="Arial"/>
-          <w:b/>
-        </w:rPr>
-      </w:pPr>
-    </w:p>
-    <w:p>
-      <w:pPr>
-        <w:pStyle w:val="ListParagraph"/>
-      </w:pPr>
-      <w:r>
-        <w:t>CREATE TABLE `dbsa_pub` (</w:t>
-      </w:r>
-      <w:r>
-        <w:br/>
-        <w:t>  `id` int(8) NOT NULL AUTO_INCREMENT COMMENT 'Id cua bai bao duoc thu thap ve tu he thong DBSA',</w:t>
-      </w:r>
-      <w:r>
-        <w:br/>
-        <w:t>  `sbj_id` int(8) DEFAULT NULL COMMENT 'Id cua tua de bai bao sau khi phan loai',</w:t>
-      </w:r>
-      <w:r>
-        <w:br/>
-        <w:t>  `astract` longtext COMMENT 'Tom tat cua bai bao',</w:t>
-      </w:r>
-      <w:r>
-        <w:br/>
-        <w:t>  `title` longtext COMMENT 'Tua de cua bai bao',</w:t>
-      </w:r>
-      <w:r>
-        <w:br/>
-        <w:t>  `year` int(4) unsigned DEFAULT NULL COMMENT 'Nam xuat ban cua bai bao',</w:t>
-      </w:r>
-      <w:r>
-        <w:br/>
-      </w:r>
-      <w:r>
-        <w:lastRenderedPageBreak/>
-        <w:t>  `publisher` varchar(255) DEFAULT NULL COMMENT 'Nha xuat ban tai lieu',</w:t>
-      </w:r>
-      <w:r>
-        <w:br/>
-        <w:t>  `authors` varchar(250) DEFAULT NULL COMMENT 'Ten cac tac gia cua bai bao',</w:t>
-      </w:r>
-      <w:r>
-        <w:br/>
-        <w:t>  `links` longtext COMMENT 'Cac duong dan mo rong cua bai bao',</w:t>
-      </w:r>
-      <w:r>
-        <w:br/>
-        <w:t>  UNIQUE KEY `id` (`id`)</w:t>
-      </w:r>
-      <w:r>
-        <w:br/>
-        <w:t>) ENGINE=InnoDB DEFAULT CHARSET=latin1</w:t>
-      </w:r>
-    </w:p>
-    <w:p>
-      <w:pPr>
-        <w:pStyle w:val="ListParagraph"/>
-      </w:pPr>
-    </w:p>
-    <w:p>
-      <w:pPr>
-        <w:pStyle w:val="ListParagraph"/>
-        <w:numPr>
-          <w:ilvl w:val="0"/>
-          <w:numId w:val="2"/>
-        </w:numPr>
-        <w:rPr>
-          <w:rFonts w:ascii="Arial" w:hAnsi="Arial" w:cs="Arial"/>
-          <w:b/>
-        </w:rPr>
-      </w:pPr>
-      <w:r>
-        <w:rPr>
-          <w:rFonts w:ascii="Arial" w:hAnsi="Arial" w:cs="Arial"/>
-          <w:b/>
-        </w:rPr>
-        <w:t>dbsa_pub_in_dblp</w:t>
-      </w:r>
-    </w:p>
-    <w:p>
-      <w:pPr>
-        <w:pStyle w:val="ListParagraph"/>
-        <w:rPr>
-          <w:rFonts w:ascii="Arial" w:hAnsi="Arial" w:cs="Arial"/>
-        </w:rPr>
-      </w:pPr>
-    </w:p>
-    <w:p>
-      <w:pPr>
-        <w:pStyle w:val="ListParagraph"/>
-      </w:pPr>
-      <w:r>
-        <w:t>CREATE TABLE `dbsa_pub_in_dblp` (</w:t>
-      </w:r>
-      <w:r>
-        <w:br/>
-        <w:t>  `id` int(8) DEFAULT NULL COMMENT 'id cua bai bao trong du lieu dblp',</w:t>
-      </w:r>
-      <w:r>
-        <w:br/>
-        <w:t>  `sbj_id` int(8) DEFAULT NULL COMMENT 'id cua bang chu de bai bao',</w:t>
-      </w:r>
-      <w:r>
-        <w:br/>
-        <w:t>  `link` varchar(250) DEFAULT NULL COMMENT 'Cac lien ket mo rong cua bai bao'</w:t>
-      </w:r>
-      <w:r>
-        <w:br/>
-        <w:t>) ENGINE=InnoDB DEFAULT CHARSET=latin1</w:t>
-      </w:r>
-    </w:p>
-    <w:p>
-      <w:pPr>
-        <w:pStyle w:val="ListParagraph"/>
-        <w:rPr>
-          <w:rFonts w:ascii="Arial" w:hAnsi="Arial" w:cs="Arial"/>
-        </w:rPr>
-      </w:pPr>
-    </w:p>
-    <w:p>
-      <w:pPr>
-        <w:pStyle w:val="ListParagraph"/>
-        <w:numPr>
-          <w:ilvl w:val="0"/>
-          <w:numId w:val="2"/>
-        </w:numPr>
-        <w:rPr>
-          <w:rFonts w:ascii="Arial" w:hAnsi="Arial" w:cs="Arial"/>
-          <w:b/>
-        </w:rPr>
-      </w:pPr>
-      <w:r>
-        <w:rPr>
-          <w:rFonts w:ascii="Arial" w:hAnsi="Arial" w:cs="Arial"/>
-          <w:b/>
-        </w:rPr>
-        <w:t>dbsa_sbj</w:t>
-      </w:r>
-    </w:p>
-    <w:p>
-      <w:pPr>
-        <w:pStyle w:val="ListParagraph"/>
-        <w:rPr>
-          <w:rFonts w:ascii="Arial" w:hAnsi="Arial" w:cs="Arial"/>
-        </w:rPr>
-      </w:pPr>
-    </w:p>
-    <w:p>
-      <w:pPr>
-        <w:pStyle w:val="ListParagraph"/>
-      </w:pPr>
-      <w:r>
-        <w:t>CREATE TABLE `dbsa_sbj` (</w:t>
-      </w:r>
-      <w:r>
-        <w:br/>
-        <w:t>  `id` int(8) unsigned NOT NULL AUTO_INCREMENT COMMENT 'Id cua chu de bai bao',</w:t>
-      </w:r>
-      <w:r>
-        <w:br/>
-        <w:t>  `subj_name` varchar(250) DEFAULT NULL COMMENT 'Ten cua chu de bai bao',</w:t>
-      </w:r>
-      <w:r>
-        <w:br/>
-        <w:t>  PRIMARY KEY (`id`)</w:t>
-      </w:r>
-      <w:r>
-        <w:br/>
-        <w:t>) ENGINE=InnoDB DEFAULT CHARSET=latin1 COMMENT='Luu thong tin chu de bai bao'</w:t>
-      </w:r>
-    </w:p>
-    <w:p>
-      <w:pPr>
-        <w:pStyle w:val="ListParagraph"/>
-      </w:pPr>
-    </w:p>
-    <w:p>
-      <w:pPr>
-        <w:rPr>
-          <w:rFonts w:ascii="Arial" w:hAnsi="Arial" w:cs="Arial"/>
-        </w:rPr>
-      </w:pPr>
-      <w:r>
-        <w:rPr>
-          <w:rFonts w:ascii="Arial" w:hAnsi="Arial" w:cs="Arial"/>
-        </w:rPr>
-        <w:t>Chú ý: Khi đã có dữ liệu thì file backup cũng sẽ có data.</w:t>
-      </w:r>
-    </w:p>
-    <w:p>
-      <w:pPr>
-        <w:rPr>
-          <w:rFonts w:ascii="Arial" w:hAnsi="Arial" w:cs="Arial"/>
-        </w:rPr>
-      </w:pPr>
-      <w:r>
-        <w:rPr>
-          <w:rFonts w:ascii="Arial" w:hAnsi="Arial" w:cs="Arial"/>
-          <w:b/>
-        </w:rPr>
-        <w:t>Bước 4</w:t>
-      </w:r>
-      <w:r>
-        <w:rPr>
-          <w:rFonts w:ascii="Arial" w:hAnsi="Arial" w:cs="Arial"/>
-          <w:b/>
-        </w:rPr>
-        <w:t>:</w:t>
-      </w:r>
-      <w:r>
-        <w:rPr>
-          <w:rFonts w:ascii="Arial" w:hAnsi="Arial" w:cs="Arial"/>
-        </w:rPr>
-        <w:t xml:space="preserve"> Restore lại database từ file script vừa sửa vào database </w:t>
-      </w:r>
-      <w:proofErr w:type="gramStart"/>
-      <w:r>
-        <w:rPr>
-          <w:rFonts w:ascii="Arial" w:hAnsi="Arial" w:cs="Arial"/>
-        </w:rPr>
-        <w:t>dbsa .</w:t>
-      </w:r>
-      <w:proofErr w:type="gramEnd"/>
+      <w:r>
+        <w:rPr>
+          <w:rFonts w:ascii="Arial" w:hAnsi="Arial" w:cs="Arial"/>
+        </w:rPr>
+        <w:t>Restore lại database dblp từ file script vào database dbsa.</w:t>
+      </w:r>
     </w:p>
     <w:p>
       <w:pPr>
@@ -582,9 +345,8 @@
           <w:rFonts w:ascii="Arial" w:hAnsi="Arial" w:cs="Arial"/>
           <w:noProof/>
         </w:rPr>
-        <w:lastRenderedPageBreak/>
         <w:pict>
-          <v:oval id="_x0000_s1029" style="position:absolute;margin-left:197.25pt;margin-top:135pt;width:61.5pt;height:33.75pt;z-index:251660288" filled="f" strokecolor="red"/>
+          <v:oval id="_x0000_s1033" style="position:absolute;margin-left:117pt;margin-top:166.5pt;width:61.5pt;height:33.75pt;z-index:251664384" filled="f" strokecolor="red"/>
         </w:pict>
       </w:r>
       <w:r>
@@ -593,7 +355,7 @@
           <w:noProof/>
         </w:rPr>
         <w:pict>
-          <v:oval id="_x0000_s1028" style="position:absolute;margin-left:117pt;margin-top:168.75pt;width:61.5pt;height:33.75pt;z-index:251659264" filled="f" strokecolor="red"/>
+          <v:oval id="_x0000_s1032" style="position:absolute;margin-left:399.75pt;margin-top:304.5pt;width:61.5pt;height:33.75pt;z-index:251663360" filled="f" strokecolor="red"/>
         </w:pict>
       </w:r>
       <w:r>
@@ -602,19 +364,18 @@
           <w:noProof/>
         </w:rPr>
         <w:pict>
-          <v:oval id="_x0000_s1027" style="position:absolute;margin-left:399.75pt;margin-top:306.75pt;width:61.5pt;height:33.75pt;z-index:251658240" filled="f" strokecolor="red"/>
+          <v:oval id="_x0000_s1034" style="position:absolute;margin-left:197.25pt;margin-top:132.75pt;width:61.5pt;height:33.75pt;z-index:251665408" filled="f" strokecolor="red"/>
         </w:pict>
       </w:r>
       <w:r>
         <w:rPr>
           <w:rFonts w:ascii="Arial" w:hAnsi="Arial" w:cs="Arial"/>
-          <w:noProof/>
         </w:rPr>
         <w:drawing>
           <wp:inline distT="0" distB="0" distL="0" distR="0">
             <wp:extent cx="5934075" cy="4514850"/>
             <wp:effectExtent l="19050" t="0" r="9525" b="0"/>
-            <wp:docPr id="11" name="Picture 11"/>
+            <wp:docPr id="2" name="Picture 11"/>
             <wp:cNvGraphicFramePr>
               <a:graphicFrameLocks xmlns:a="http://schemas.openxmlformats.org/drawingml/2006/main" noChangeAspect="1"/>
             </wp:cNvGraphicFramePr>
@@ -657,6 +418,670 @@
         </w:drawing>
       </w:r>
     </w:p>
+    <w:p>
+      <w:pPr>
+        <w:rPr>
+          <w:rFonts w:ascii="Arial" w:hAnsi="Arial" w:cs="Arial"/>
+        </w:rPr>
+      </w:pPr>
+      <w:r>
+        <w:rPr>
+          <w:rFonts w:ascii="Arial" w:hAnsi="Arial" w:cs="Arial"/>
+          <w:b/>
+        </w:rPr>
+        <w:t xml:space="preserve">Bước </w:t>
+      </w:r>
+      <w:r>
+        <w:rPr>
+          <w:rFonts w:ascii="Arial" w:hAnsi="Arial" w:cs="Arial"/>
+          <w:b/>
+        </w:rPr>
+        <w:t>4</w:t>
+      </w:r>
+      <w:r>
+        <w:rPr>
+          <w:rFonts w:ascii="Arial" w:hAnsi="Arial" w:cs="Arial"/>
+          <w:b/>
+        </w:rPr>
+        <w:t>:</w:t>
+      </w:r>
+      <w:r>
+        <w:rPr>
+          <w:rFonts w:ascii="Arial" w:hAnsi="Arial" w:cs="Arial"/>
+        </w:rPr>
+        <w:t xml:space="preserve"> Thêm các bảng mới củ</w:t>
+      </w:r>
+      <w:r>
+        <w:rPr>
+          <w:rFonts w:ascii="Arial" w:hAnsi="Arial" w:cs="Arial"/>
+        </w:rPr>
+        <w:t>a dbsa vào file Script</w:t>
+      </w:r>
+      <w:r>
+        <w:rPr>
+          <w:rFonts w:ascii="Arial" w:hAnsi="Arial" w:cs="Arial"/>
+        </w:rPr>
+        <w:t xml:space="preserve">: </w:t>
+      </w:r>
+    </w:p>
+    <w:p>
+      <w:pPr>
+        <w:rPr>
+          <w:rFonts w:ascii="Arial" w:hAnsi="Arial" w:cs="Arial"/>
+        </w:rPr>
+      </w:pPr>
+      <w:r>
+        <w:rPr>
+          <w:rFonts w:ascii="Arial" w:hAnsi="Arial" w:cs="Arial"/>
+        </w:rPr>
+        <w:t>Dùng chương trình Mysql Administrator restore file dbsa mới để thêm các bảng vào trong dbsa</w:t>
+      </w:r>
+    </w:p>
+    <w:p>
+      <w:pPr>
+        <w:pStyle w:val="ListParagraph"/>
+        <w:numPr>
+          <w:ilvl w:val="0"/>
+          <w:numId w:val="2"/>
+        </w:numPr>
+        <w:rPr>
+          <w:rFonts w:ascii="Arial" w:hAnsi="Arial" w:cs="Arial"/>
+          <w:b/>
+        </w:rPr>
+      </w:pPr>
+      <w:r>
+        <w:rPr>
+          <w:rFonts w:ascii="Arial" w:hAnsi="Arial" w:cs="Arial"/>
+          <w:b/>
+        </w:rPr>
+        <w:t>dbsa_pub</w:t>
+      </w:r>
+    </w:p>
+    <w:p>
+      <w:pPr>
+        <w:pStyle w:val="ListParagraph"/>
+        <w:rPr>
+          <w:rFonts w:ascii="Arial" w:hAnsi="Arial" w:cs="Arial"/>
+          <w:b/>
+        </w:rPr>
+      </w:pPr>
+    </w:p>
+    <w:p>
+      <w:pPr>
+        <w:pStyle w:val="ListParagraph"/>
+      </w:pPr>
+      <w:r>
+        <w:t>CREATE TABLE `dbsa_pub` (</w:t>
+      </w:r>
+      <w:r>
+        <w:br/>
+        <w:t>  `id` int(8) NOT NULL AUTO_INCREMENT COMMENT 'Id cua bai bao duoc thu thap ve tu he thong DBSA',</w:t>
+      </w:r>
+      <w:r>
+        <w:br/>
+        <w:t>  `sbj_id` int(8) DEFAULT NULL COMMENT 'Id cua tua de bai bao sau khi phan loai',</w:t>
+      </w:r>
+      <w:r>
+        <w:br/>
+        <w:t>  `astract` longtext COMMENT 'Tom tat cua bai bao',</w:t>
+      </w:r>
+      <w:r>
+        <w:br/>
+        <w:t>  `title` longtext COMMENT 'Tua de cua bai bao',</w:t>
+      </w:r>
+      <w:r>
+        <w:br/>
+        <w:t>  `year` int(4) unsigned DEFAULT NULL COMMENT 'Nam xuat ban cua bai bao',</w:t>
+      </w:r>
+      <w:r>
+        <w:br/>
+        <w:t>  `publisher` varchar(255) DEFAULT NULL COMMENT 'Nha xuat ban tai lieu',</w:t>
+      </w:r>
+      <w:r>
+        <w:br/>
+        <w:t>  `authors` varchar(250) DEFAULT NULL COMMENT 'Ten cac tac gia cua bai bao',</w:t>
+      </w:r>
+      <w:r>
+        <w:br/>
+        <w:t>  `links` longtext COMMENT 'Cac duong dan mo rong cua bai bao',</w:t>
+      </w:r>
+      <w:r>
+        <w:br/>
+        <w:t>  UNIQUE KEY `id` (`id`)</w:t>
+      </w:r>
+      <w:r>
+        <w:br/>
+        <w:t>) ENGINE=InnoDB DEFAULT CHARSET=latin1</w:t>
+      </w:r>
+    </w:p>
+    <w:p>
+      <w:pPr>
+        <w:pStyle w:val="ListParagraph"/>
+      </w:pPr>
+    </w:p>
+    <w:p>
+      <w:pPr>
+        <w:pStyle w:val="ListParagraph"/>
+        <w:numPr>
+          <w:ilvl w:val="0"/>
+          <w:numId w:val="2"/>
+        </w:numPr>
+        <w:rPr>
+          <w:rFonts w:ascii="Arial" w:hAnsi="Arial" w:cs="Arial"/>
+          <w:b/>
+        </w:rPr>
+      </w:pPr>
+      <w:r>
+        <w:rPr>
+          <w:rFonts w:ascii="Arial" w:hAnsi="Arial" w:cs="Arial"/>
+          <w:b/>
+        </w:rPr>
+        <w:t>dbsa_pub_in_dblp</w:t>
+      </w:r>
+    </w:p>
+    <w:p>
+      <w:pPr>
+        <w:pStyle w:val="ListParagraph"/>
+        <w:rPr>
+          <w:rFonts w:ascii="Arial" w:hAnsi="Arial" w:cs="Arial"/>
+        </w:rPr>
+      </w:pPr>
+    </w:p>
+    <w:p>
+      <w:pPr>
+        <w:pStyle w:val="ListParagraph"/>
+      </w:pPr>
+      <w:r>
+        <w:t>CREATE TABLE `dbsa_pub_in_dblp` (</w:t>
+      </w:r>
+      <w:r>
+        <w:br/>
+        <w:t>  `id` int(8) DEFAULT NULL COMMENT 'id cua bai bao trong du lieu dblp',</w:t>
+      </w:r>
+      <w:r>
+        <w:br/>
+        <w:t>  `sbj_id` int(8) DEFAULT NULL COMMENT 'id cua bang chu de bai bao',</w:t>
+      </w:r>
+      <w:r>
+        <w:br/>
+        <w:t>  `link` varchar(250) DEFAULT NULL COMMENT 'Cac lien ket mo rong cua bai bao'</w:t>
+      </w:r>
+      <w:r>
+        <w:br/>
+        <w:t>) ENGINE=InnoDB DEFAULT CHARSET=latin1</w:t>
+      </w:r>
+    </w:p>
+    <w:p>
+      <w:pPr>
+        <w:pStyle w:val="ListParagraph"/>
+        <w:rPr>
+          <w:rFonts w:ascii="Arial" w:hAnsi="Arial" w:cs="Arial"/>
+        </w:rPr>
+      </w:pPr>
+    </w:p>
+    <w:p>
+      <w:pPr>
+        <w:pStyle w:val="ListParagraph"/>
+        <w:numPr>
+          <w:ilvl w:val="0"/>
+          <w:numId w:val="2"/>
+        </w:numPr>
+        <w:rPr>
+          <w:rFonts w:ascii="Arial" w:hAnsi="Arial" w:cs="Arial"/>
+          <w:b/>
+        </w:rPr>
+      </w:pPr>
+      <w:r>
+        <w:rPr>
+          <w:rFonts w:ascii="Arial" w:hAnsi="Arial" w:cs="Arial"/>
+          <w:b/>
+        </w:rPr>
+        <w:t>dbsa_sbj</w:t>
+      </w:r>
+    </w:p>
+    <w:p>
+      <w:pPr>
+        <w:pStyle w:val="ListParagraph"/>
+        <w:rPr>
+          <w:rFonts w:ascii="Arial" w:hAnsi="Arial" w:cs="Arial"/>
+        </w:rPr>
+      </w:pPr>
+    </w:p>
+    <w:p>
+      <w:pPr>
+        <w:pStyle w:val="ListParagraph"/>
+      </w:pPr>
+      <w:r>
+        <w:t>CREATE TABLE `dbsa_sbj` (</w:t>
+      </w:r>
+      <w:r>
+        <w:br/>
+        <w:t>  `id` int(8) unsigned NOT NULL AUTO_INCREMENT COMMENT 'Id cua chu de bai bao',</w:t>
+      </w:r>
+      <w:r>
+        <w:br/>
+        <w:t>  `subj_name` varchar(250) DEFAULT NULL COMMENT 'Ten cua chu de bai bao',</w:t>
+      </w:r>
+      <w:r>
+        <w:br/>
+        <w:t>  PRIMARY KEY (`id`)</w:t>
+      </w:r>
+      <w:r>
+        <w:br/>
+        <w:t>) ENGINE=InnoDB DEFAULT CHARSET=latin1 COMMENT='Luu thong tin chu de bai bao'</w:t>
+      </w:r>
+    </w:p>
+    <w:p>
+      <w:pPr>
+        <w:pStyle w:val="ListParagraph"/>
+      </w:pPr>
+    </w:p>
+    <w:p>
+      <w:pPr>
+        <w:rPr>
+          <w:rFonts w:ascii="Arial" w:hAnsi="Arial" w:cs="Arial"/>
+        </w:rPr>
+      </w:pPr>
+      <w:r>
+        <w:rPr>
+          <w:rFonts w:ascii="Arial" w:hAnsi="Arial" w:cs="Arial"/>
+        </w:rPr>
+        <w:t>Chú ý: Khi đã có dữ liệu thì file backup cũng sẽ có data.</w:t>
+      </w:r>
+    </w:p>
+    <w:p>
+      <w:pPr>
+        <w:rPr>
+          <w:rFonts w:ascii="Arial" w:hAnsi="Arial" w:cs="Arial"/>
+        </w:rPr>
+      </w:pPr>
+      <w:r>
+        <w:rPr>
+          <w:rFonts w:ascii="Arial" w:hAnsi="Arial" w:cs="Arial"/>
+          <w:b/>
+        </w:rPr>
+        <w:t>Bước 4</w:t>
+      </w:r>
+      <w:r>
+        <w:rPr>
+          <w:rFonts w:ascii="Arial" w:hAnsi="Arial" w:cs="Arial"/>
+          <w:b/>
+        </w:rPr>
+        <w:t>:</w:t>
+      </w:r>
+      <w:r>
+        <w:rPr>
+          <w:rFonts w:ascii="Arial" w:hAnsi="Arial" w:cs="Arial"/>
+        </w:rPr>
+        <w:t xml:space="preserve"> </w:t>
+      </w:r>
+      <w:r>
+        <w:rPr>
+          <w:rFonts w:ascii="Arial" w:hAnsi="Arial" w:cs="Arial"/>
+        </w:rPr>
+        <w:t xml:space="preserve">Chỉnh sửa tên comlum trong bảng dblp_author_ref_new bằng dòng query </w:t>
+      </w:r>
+      <w:proofErr w:type="gramStart"/>
+      <w:r>
+        <w:rPr>
+          <w:rFonts w:ascii="Arial" w:hAnsi="Arial" w:cs="Arial"/>
+        </w:rPr>
+        <w:t>sau :</w:t>
+      </w:r>
+      <w:proofErr w:type="gramEnd"/>
+    </w:p>
+    <w:p>
+      <w:pPr>
+        <w:rPr>
+          <w:rStyle w:val="HTMLCode"/>
+          <w:rFonts w:eastAsiaTheme="minorEastAsia"/>
+        </w:rPr>
+      </w:pPr>
+      <w:proofErr w:type="gramStart"/>
+      <w:r>
+        <w:rPr>
+          <w:rStyle w:val="HTMLCode"/>
+          <w:rFonts w:eastAsiaTheme="minorEastAsia"/>
+        </w:rPr>
+        <w:t>alter</w:t>
+      </w:r>
+      <w:proofErr w:type="gramEnd"/>
+      <w:r>
+        <w:rPr>
+          <w:rStyle w:val="HTMLCode"/>
+          <w:rFonts w:eastAsiaTheme="minorEastAsia"/>
+        </w:rPr>
+        <w:t xml:space="preserve"> table </w:t>
+      </w:r>
+      <w:r>
+        <w:rPr>
+          <w:rFonts w:ascii="Arial" w:hAnsi="Arial" w:cs="Arial"/>
+        </w:rPr>
+        <w:t xml:space="preserve">dblp_author_ref_new </w:t>
+      </w:r>
+      <w:r>
+        <w:rPr>
+          <w:rStyle w:val="HTMLCode"/>
+          <w:rFonts w:eastAsiaTheme="minorEastAsia"/>
+        </w:rPr>
+        <w:t>change id pub_id int(8) unsigned;</w:t>
+      </w:r>
+    </w:p>
+    <w:p>
+      <w:pPr>
+        <w:rPr>
+          <w:rFonts w:ascii="Arial" w:hAnsi="Arial" w:cs="Arial"/>
+        </w:rPr>
+      </w:pPr>
+    </w:p>
+    <w:p>
+      <w:pPr>
+        <w:rPr>
+          <w:rFonts w:ascii="Arial" w:hAnsi="Arial" w:cs="Arial"/>
+          <w:b/>
+          <w:i/>
+        </w:rPr>
+      </w:pPr>
+      <w:proofErr w:type="gramStart"/>
+      <w:r>
+        <w:rPr>
+          <w:rFonts w:ascii="Arial" w:hAnsi="Arial" w:cs="Arial"/>
+          <w:b/>
+          <w:i/>
+        </w:rPr>
+        <w:t>Hoàn tất quá trình tạo database cho chương trình.</w:t>
+      </w:r>
+      <w:proofErr w:type="gramEnd"/>
+    </w:p>
+    <w:p>
+      <w:pPr>
+        <w:pStyle w:val="ListParagraph"/>
+        <w:numPr>
+          <w:ilvl w:val="0"/>
+          <w:numId w:val="4"/>
+        </w:numPr>
+        <w:rPr>
+          <w:rFonts w:ascii="Arial" w:hAnsi="Arial" w:cs="Arial"/>
+        </w:rPr>
+      </w:pPr>
+      <w:r>
+        <w:rPr>
+          <w:rFonts w:ascii="Arial" w:hAnsi="Arial" w:cs="Arial"/>
+        </w:rPr>
+        <w:t>Các bước backup dữ liệu của chương trình:</w:t>
+      </w:r>
+    </w:p>
+    <w:p>
+      <w:r>
+        <w:t>Chương trình sau khi chạy hệ thống sẽ lưu các thông tin trong bảng sau:</w:t>
+      </w:r>
+    </w:p>
+    <w:p>
+      <w:pPr>
+        <w:pStyle w:val="ListParagraph"/>
+        <w:numPr>
+          <w:ilvl w:val="0"/>
+          <w:numId w:val="2"/>
+        </w:numPr>
+        <w:rPr>
+          <w:rFonts w:ascii="Arial" w:hAnsi="Arial" w:cs="Arial"/>
+          <w:b/>
+        </w:rPr>
+      </w:pPr>
+      <w:r>
+        <w:rPr>
+          <w:rFonts w:ascii="Arial" w:hAnsi="Arial" w:cs="Arial"/>
+          <w:b/>
+        </w:rPr>
+        <w:t>dbsa_pub</w:t>
+      </w:r>
+    </w:p>
+    <w:p>
+      <w:pPr>
+        <w:pStyle w:val="ListParagraph"/>
+        <w:numPr>
+          <w:ilvl w:val="0"/>
+          <w:numId w:val="2"/>
+        </w:numPr>
+        <w:rPr>
+          <w:rFonts w:ascii="Arial" w:hAnsi="Arial" w:cs="Arial"/>
+          <w:b/>
+        </w:rPr>
+      </w:pPr>
+      <w:r>
+        <w:rPr>
+          <w:rFonts w:ascii="Arial" w:hAnsi="Arial" w:cs="Arial"/>
+          <w:b/>
+        </w:rPr>
+        <w:t>dbsa_pub_in_dblp</w:t>
+      </w:r>
+    </w:p>
+    <w:p>
+      <w:pPr>
+        <w:pStyle w:val="ListParagraph"/>
+        <w:numPr>
+          <w:ilvl w:val="0"/>
+          <w:numId w:val="2"/>
+        </w:numPr>
+        <w:rPr>
+          <w:rFonts w:ascii="Arial" w:hAnsi="Arial" w:cs="Arial"/>
+          <w:b/>
+        </w:rPr>
+      </w:pPr>
+      <w:r>
+        <w:rPr>
+          <w:rFonts w:ascii="Arial" w:hAnsi="Arial" w:cs="Arial"/>
+          <w:b/>
+        </w:rPr>
+        <w:t>dbsa_sbj</w:t>
+      </w:r>
+    </w:p>
+    <w:p>
+      <w:r>
+        <w:tab/>
+        <w:t xml:space="preserve">Vì thế khi cập nhật dữ liệu từ dblp ta cần backup lại dữ liệu có trong 3 bảng trên. </w:t>
+      </w:r>
+      <w:proofErr w:type="gramStart"/>
+      <w:r>
+        <w:t>Sau đây là hướng dẫn các bước thực hiện.</w:t>
+      </w:r>
+      <w:proofErr w:type="gramEnd"/>
+    </w:p>
+    <w:p>
+      <w:r>
+        <w:t>Bước 1:</w:t>
+      </w:r>
+    </w:p>
+    <w:p>
+      <w:r>
+        <w:rPr>
+          <w:noProof/>
+        </w:rPr>
+        <w:drawing>
+          <wp:inline distT="0" distB="0" distL="0" distR="0">
+            <wp:extent cx="5943600" cy="4490720"/>
+            <wp:effectExtent l="19050" t="0" r="0" b="0"/>
+            <wp:docPr id="3" name="Picture 1"/>
+            <wp:cNvGraphicFramePr>
+              <a:graphicFrameLocks xmlns:a="http://schemas.openxmlformats.org/drawingml/2006/main" noChangeAspect="1"/>
+            </wp:cNvGraphicFramePr>
+            <a:graphic xmlns:a="http://schemas.openxmlformats.org/drawingml/2006/main">
+              <a:graphicData uri="http://schemas.openxmlformats.org/drawingml/2006/picture">
+                <pic:pic xmlns:pic="http://schemas.openxmlformats.org/drawingml/2006/picture">
+                  <pic:nvPicPr>
+                    <pic:cNvPr id="0" name="Picture 1"/>
+                    <pic:cNvPicPr>
+                      <a:picLocks noChangeAspect="1" noChangeArrowheads="1"/>
+                    </pic:cNvPicPr>
+                  </pic:nvPicPr>
+                  <pic:blipFill>
+                    <a:blip r:embed="rId8"/>
+                    <a:srcRect/>
+                    <a:stretch>
+                      <a:fillRect/>
+                    </a:stretch>
+                  </pic:blipFill>
+                  <pic:spPr bwMode="auto">
+                    <a:xfrm>
+                      <a:off x="0" y="0"/>
+                      <a:ext cx="5943600" cy="4490720"/>
+                    </a:xfrm>
+                    <a:prstGeom prst="rect">
+                      <a:avLst/>
+                    </a:prstGeom>
+                    <a:noFill/>
+                    <a:ln w="9525">
+                      <a:noFill/>
+                      <a:miter lim="800000"/>
+                      <a:headEnd/>
+                      <a:tailEnd/>
+                    </a:ln>
+                  </pic:spPr>
+                </pic:pic>
+              </a:graphicData>
+            </a:graphic>
+          </wp:inline>
+        </w:drawing>
+      </w:r>
+    </w:p>
+    <w:p>
+      <w:r>
+        <w:t>Bước 2:</w:t>
+      </w:r>
+    </w:p>
+    <w:p>
+      <w:r>
+        <w:rPr>
+          <w:noProof/>
+        </w:rPr>
+        <w:drawing>
+          <wp:inline distT="0" distB="0" distL="0" distR="0">
+            <wp:extent cx="5943600" cy="4490720"/>
+            <wp:effectExtent l="19050" t="0" r="0" b="0"/>
+            <wp:docPr id="4" name="Picture 4"/>
+            <wp:cNvGraphicFramePr>
+              <a:graphicFrameLocks xmlns:a="http://schemas.openxmlformats.org/drawingml/2006/main" noChangeAspect="1"/>
+            </wp:cNvGraphicFramePr>
+            <a:graphic xmlns:a="http://schemas.openxmlformats.org/drawingml/2006/main">
+              <a:graphicData uri="http://schemas.openxmlformats.org/drawingml/2006/picture">
+                <pic:pic xmlns:pic="http://schemas.openxmlformats.org/drawingml/2006/picture">
+                  <pic:nvPicPr>
+                    <pic:cNvPr id="0" name="Picture 4"/>
+                    <pic:cNvPicPr>
+                      <a:picLocks noChangeAspect="1" noChangeArrowheads="1"/>
+                    </pic:cNvPicPr>
+                  </pic:nvPicPr>
+                  <pic:blipFill>
+                    <a:blip r:embed="rId9"/>
+                    <a:srcRect/>
+                    <a:stretch>
+                      <a:fillRect/>
+                    </a:stretch>
+                  </pic:blipFill>
+                  <pic:spPr bwMode="auto">
+                    <a:xfrm>
+                      <a:off x="0" y="0"/>
+                      <a:ext cx="5943600" cy="4490720"/>
+                    </a:xfrm>
+                    <a:prstGeom prst="rect">
+                      <a:avLst/>
+                    </a:prstGeom>
+                    <a:noFill/>
+                    <a:ln w="9525">
+                      <a:noFill/>
+                      <a:miter lim="800000"/>
+                      <a:headEnd/>
+                      <a:tailEnd/>
+                    </a:ln>
+                  </pic:spPr>
+                </pic:pic>
+              </a:graphicData>
+            </a:graphic>
+          </wp:inline>
+        </w:drawing>
+      </w:r>
+    </w:p>
+    <w:p>
+      <w:r>
+        <w:t xml:space="preserve">Bước 3: </w:t>
+      </w:r>
+    </w:p>
+    <w:p>
+      <w:r>
+        <w:rPr>
+          <w:noProof/>
+        </w:rPr>
+        <w:drawing>
+          <wp:inline distT="0" distB="0" distL="0" distR="0">
+            <wp:extent cx="5438775" cy="4029075"/>
+            <wp:effectExtent l="19050" t="0" r="9525" b="0"/>
+            <wp:docPr id="7" name="Picture 7"/>
+            <wp:cNvGraphicFramePr>
+              <a:graphicFrameLocks xmlns:a="http://schemas.openxmlformats.org/drawingml/2006/main" noChangeAspect="1"/>
+            </wp:cNvGraphicFramePr>
+            <a:graphic xmlns:a="http://schemas.openxmlformats.org/drawingml/2006/main">
+              <a:graphicData uri="http://schemas.openxmlformats.org/drawingml/2006/picture">
+                <pic:pic xmlns:pic="http://schemas.openxmlformats.org/drawingml/2006/picture">
+                  <pic:nvPicPr>
+                    <pic:cNvPr id="0" name="Picture 7"/>
+                    <pic:cNvPicPr>
+                      <a:picLocks noChangeAspect="1" noChangeArrowheads="1"/>
+                    </pic:cNvPicPr>
+                  </pic:nvPicPr>
+                  <pic:blipFill>
+                    <a:blip r:embed="rId10"/>
+                    <a:srcRect/>
+                    <a:stretch>
+                      <a:fillRect/>
+                    </a:stretch>
+                  </pic:blipFill>
+                  <pic:spPr bwMode="auto">
+                    <a:xfrm>
+                      <a:off x="0" y="0"/>
+                      <a:ext cx="5438775" cy="4029075"/>
+                    </a:xfrm>
+                    <a:prstGeom prst="rect">
+                      <a:avLst/>
+                    </a:prstGeom>
+                    <a:noFill/>
+                    <a:ln w="9525">
+                      <a:noFill/>
+                      <a:miter lim="800000"/>
+                      <a:headEnd/>
+                      <a:tailEnd/>
+                    </a:ln>
+                  </pic:spPr>
+                </pic:pic>
+              </a:graphicData>
+            </a:graphic>
+          </wp:inline>
+        </w:drawing>
+      </w:r>
+    </w:p>
+    <w:p/>
+    <w:p>
+      <w:r>
+        <w:tab/>
+        <w:t xml:space="preserve">Hoàn thành việc backup dữ liệu cho lần build lại database mà không bị mất dữ liệu chương trình đã </w:t>
+      </w:r>
+      <w:proofErr w:type="gramStart"/>
+      <w:r>
+        <w:t>thu</w:t>
+      </w:r>
+      <w:proofErr w:type="gramEnd"/>
+      <w:r>
+        <w:t xml:space="preserve"> thập được.</w:t>
+      </w:r>
+    </w:p>
+    <w:p>
+      <w:pPr>
+        <w:pStyle w:val="ListParagraph"/>
+        <w:rPr>
+          <w:rFonts w:ascii="Arial" w:hAnsi="Arial" w:cs="Arial"/>
+          <w:b/>
+        </w:rPr>
+      </w:pPr>
+    </w:p>
     <w:sectPr>
       <w:pgSz w:w="12240" w:h="15840"/>
       <w:pgMar w:top="1440" w:right="1440" w:bottom="1440" w:left="1440" w:header="720" w:footer="720" w:gutter="0"/>
@@ -782,6 +1207,95 @@
     </w:lvl>
   </w:abstractNum>
   <w:abstractNum w:abstractNumId="1">
+    <w:nsid w:val="01BE05AC"/>
+    <w:multiLevelType w:val="hybridMultilevel"/>
+    <w:tmpl w:val="69FC7C1E"/>
+    <w:lvl w:ilvl="0" w:tplc="0409000F">
+      <w:start w:val="1"/>
+      <w:numFmt w:val="decimal"/>
+      <w:lvlText w:val="%1."/>
+      <w:lvlJc w:val="left"/>
+      <w:pPr>
+        <w:ind w:left="720" w:hanging="360"/>
+      </w:pPr>
+      <w:rPr>
+        <w:rFonts w:hint="default"/>
+      </w:rPr>
+    </w:lvl>
+    <w:lvl w:ilvl="1" w:tplc="04090019" w:tentative="1">
+      <w:start w:val="1"/>
+      <w:numFmt w:val="lowerLetter"/>
+      <w:lvlText w:val="%2."/>
+      <w:lvlJc w:val="left"/>
+      <w:pPr>
+        <w:ind w:left="1440" w:hanging="360"/>
+      </w:pPr>
+    </w:lvl>
+    <w:lvl w:ilvl="2" w:tplc="0409001B" w:tentative="1">
+      <w:start w:val="1"/>
+      <w:numFmt w:val="lowerRoman"/>
+      <w:lvlText w:val="%3."/>
+      <w:lvlJc w:val="right"/>
+      <w:pPr>
+        <w:ind w:left="2160" w:hanging="180"/>
+      </w:pPr>
+    </w:lvl>
+    <w:lvl w:ilvl="3" w:tplc="0409000F" w:tentative="1">
+      <w:start w:val="1"/>
+      <w:numFmt w:val="decimal"/>
+      <w:lvlText w:val="%4."/>
+      <w:lvlJc w:val="left"/>
+      <w:pPr>
+        <w:ind w:left="2880" w:hanging="360"/>
+      </w:pPr>
+    </w:lvl>
+    <w:lvl w:ilvl="4" w:tplc="04090019" w:tentative="1">
+      <w:start w:val="1"/>
+      <w:numFmt w:val="lowerLetter"/>
+      <w:lvlText w:val="%5."/>
+      <w:lvlJc w:val="left"/>
+      <w:pPr>
+        <w:ind w:left="3600" w:hanging="360"/>
+      </w:pPr>
+    </w:lvl>
+    <w:lvl w:ilvl="5" w:tplc="0409001B" w:tentative="1">
+      <w:start w:val="1"/>
+      <w:numFmt w:val="lowerRoman"/>
+      <w:lvlText w:val="%6."/>
+      <w:lvlJc w:val="right"/>
+      <w:pPr>
+        <w:ind w:left="4320" w:hanging="180"/>
+      </w:pPr>
+    </w:lvl>
+    <w:lvl w:ilvl="6" w:tplc="0409000F" w:tentative="1">
+      <w:start w:val="1"/>
+      <w:numFmt w:val="decimal"/>
+      <w:lvlText w:val="%7."/>
+      <w:lvlJc w:val="left"/>
+      <w:pPr>
+        <w:ind w:left="5040" w:hanging="360"/>
+      </w:pPr>
+    </w:lvl>
+    <w:lvl w:ilvl="7" w:tplc="04090019" w:tentative="1">
+      <w:start w:val="1"/>
+      <w:numFmt w:val="lowerLetter"/>
+      <w:lvlText w:val="%8."/>
+      <w:lvlJc w:val="left"/>
+      <w:pPr>
+        <w:ind w:left="5760" w:hanging="360"/>
+      </w:pPr>
+    </w:lvl>
+    <w:lvl w:ilvl="8" w:tplc="0409001B" w:tentative="1">
+      <w:start w:val="1"/>
+      <w:numFmt w:val="lowerRoman"/>
+      <w:lvlText w:val="%9."/>
+      <w:lvlJc w:val="right"/>
+      <w:pPr>
+        <w:ind w:left="6480" w:hanging="180"/>
+      </w:pPr>
+    </w:lvl>
+  </w:abstractNum>
+  <w:abstractNum w:abstractNumId="2">
     <w:nsid w:val="22EC6A9D"/>
     <w:multiLevelType w:val="hybridMultilevel"/>
     <w:tmpl w:val="D988E196"/>
@@ -894,11 +1408,129 @@
       </w:rPr>
     </w:lvl>
   </w:abstractNum>
+  <w:abstractNum w:abstractNumId="3">
+    <w:nsid w:val="590F56E0"/>
+    <w:multiLevelType w:val="hybridMultilevel"/>
+    <w:tmpl w:val="2B66459C"/>
+    <w:lvl w:ilvl="0" w:tplc="89562A18">
+      <w:numFmt w:val="bullet"/>
+      <w:lvlText w:val="-"/>
+      <w:lvlJc w:val="left"/>
+      <w:pPr>
+        <w:ind w:left="720" w:hanging="360"/>
+      </w:pPr>
+      <w:rPr>
+        <w:rFonts w:ascii="Calibri" w:eastAsiaTheme="minorEastAsia" w:hAnsi="Calibri" w:cs="Calibri" w:hint="default"/>
+      </w:rPr>
+    </w:lvl>
+    <w:lvl w:ilvl="1" w:tplc="04090003" w:tentative="1">
+      <w:start w:val="1"/>
+      <w:numFmt w:val="bullet"/>
+      <w:lvlText w:val="o"/>
+      <w:lvlJc w:val="left"/>
+      <w:pPr>
+        <w:ind w:left="1440" w:hanging="360"/>
+      </w:pPr>
+      <w:rPr>
+        <w:rFonts w:ascii="Courier New" w:hAnsi="Courier New" w:cs="Courier New" w:hint="default"/>
+      </w:rPr>
+    </w:lvl>
+    <w:lvl w:ilvl="2" w:tplc="04090005" w:tentative="1">
+      <w:start w:val="1"/>
+      <w:numFmt w:val="bullet"/>
+      <w:lvlText w:val=""/>
+      <w:lvlJc w:val="left"/>
+      <w:pPr>
+        <w:ind w:left="2160" w:hanging="360"/>
+      </w:pPr>
+      <w:rPr>
+        <w:rFonts w:ascii="Wingdings" w:hAnsi="Wingdings" w:hint="default"/>
+      </w:rPr>
+    </w:lvl>
+    <w:lvl w:ilvl="3" w:tplc="04090001" w:tentative="1">
+      <w:start w:val="1"/>
+      <w:numFmt w:val="bullet"/>
+      <w:lvlText w:val=""/>
+      <w:lvlJc w:val="left"/>
+      <w:pPr>
+        <w:ind w:left="2880" w:hanging="360"/>
+      </w:pPr>
+      <w:rPr>
+        <w:rFonts w:ascii="Symbol" w:hAnsi="Symbol" w:hint="default"/>
+      </w:rPr>
+    </w:lvl>
+    <w:lvl w:ilvl="4" w:tplc="04090003" w:tentative="1">
+      <w:start w:val="1"/>
+      <w:numFmt w:val="bullet"/>
+      <w:lvlText w:val="o"/>
+      <w:lvlJc w:val="left"/>
+      <w:pPr>
+        <w:ind w:left="3600" w:hanging="360"/>
+      </w:pPr>
+      <w:rPr>
+        <w:rFonts w:ascii="Courier New" w:hAnsi="Courier New" w:cs="Courier New" w:hint="default"/>
+      </w:rPr>
+    </w:lvl>
+    <w:lvl w:ilvl="5" w:tplc="04090005" w:tentative="1">
+      <w:start w:val="1"/>
+      <w:numFmt w:val="bullet"/>
+      <w:lvlText w:val=""/>
+      <w:lvlJc w:val="left"/>
+      <w:pPr>
+        <w:ind w:left="4320" w:hanging="360"/>
+      </w:pPr>
+      <w:rPr>
+        <w:rFonts w:ascii="Wingdings" w:hAnsi="Wingdings" w:hint="default"/>
+      </w:rPr>
+    </w:lvl>
+    <w:lvl w:ilvl="6" w:tplc="04090001" w:tentative="1">
+      <w:start w:val="1"/>
+      <w:numFmt w:val="bullet"/>
+      <w:lvlText w:val=""/>
+      <w:lvlJc w:val="left"/>
+      <w:pPr>
+        <w:ind w:left="5040" w:hanging="360"/>
+      </w:pPr>
+      <w:rPr>
+        <w:rFonts w:ascii="Symbol" w:hAnsi="Symbol" w:hint="default"/>
+      </w:rPr>
+    </w:lvl>
+    <w:lvl w:ilvl="7" w:tplc="04090003" w:tentative="1">
+      <w:start w:val="1"/>
+      <w:numFmt w:val="bullet"/>
+      <w:lvlText w:val="o"/>
+      <w:lvlJc w:val="left"/>
+      <w:pPr>
+        <w:ind w:left="5760" w:hanging="360"/>
+      </w:pPr>
+      <w:rPr>
+        <w:rFonts w:ascii="Courier New" w:hAnsi="Courier New" w:cs="Courier New" w:hint="default"/>
+      </w:rPr>
+    </w:lvl>
+    <w:lvl w:ilvl="8" w:tplc="04090005" w:tentative="1">
+      <w:start w:val="1"/>
+      <w:numFmt w:val="bullet"/>
+      <w:lvlText w:val=""/>
+      <w:lvlJc w:val="left"/>
+      <w:pPr>
+        <w:ind w:left="6480" w:hanging="360"/>
+      </w:pPr>
+      <w:rPr>
+        <w:rFonts w:ascii="Wingdings" w:hAnsi="Wingdings" w:hint="default"/>
+      </w:rPr>
+    </w:lvl>
+  </w:abstractNum>
   <w:num w:numId="1">
-    <w:abstractNumId w:val="1"/>
+    <w:abstractNumId w:val="2"/>
   </w:num>
   <w:num w:numId="2">
     <w:abstractNumId w:val="0"/>
+  </w:num>
+  <w:num w:numId="3">
+    <w:abstractNumId w:val="3"/>
+  </w:num>
+  <w:num w:numId="4">
+    <w:abstractNumId w:val="1"/>
   </w:num>
 </w:numbering>
 </file>
@@ -1143,6 +1775,19 @@
       <w:ind w:left="720"/>
       <w:contextualSpacing/>
     </w:pPr>
+  </w:style>
+  <w:style w:type="character" w:styleId="HTMLCode">
+    <w:name w:val="HTML Code"/>
+    <w:basedOn w:val="DefaultParagraphFont"/>
+    <w:uiPriority w:val="99"/>
+    <w:semiHidden/>
+    <w:unhideWhenUsed/>
+    <w:rsid w:val="005355F9"/>
+    <w:rPr>
+      <w:rFonts w:ascii="Courier New" w:eastAsia="Times New Roman" w:hAnsi="Courier New" w:cs="Courier New"/>
+      <w:sz w:val="20"/>
+      <w:szCs w:val="20"/>
+    </w:rPr>
   </w:style>
 </w:styles>
 </file>

</xml_diff>